<commit_message>
Created a recommendation service that returns random ids for a GET request containing a profile id and a recommendation count.
</commit_message>
<xml_diff>
--- a/documentation/Code Structure.docx
+++ b/documentation/Code Structure.docx
@@ -2,49 +2,593 @@
 <file path=word/document.xml><?xml version="1.0" encoding="utf-8"?>
 <w:document xmlns:wpc="http://schemas.microsoft.com/office/word/2010/wordprocessingCanvas" xmlns:cx="http://schemas.microsoft.com/office/drawing/2014/chartex" xmlns:cx1="http://schemas.microsoft.com/office/drawing/2015/9/8/chartex" xmlns:mc="http://schemas.openxmlformats.org/markup-compatibility/2006" xmlns:o="urn:schemas-microsoft-com:office:office" xmlns:r="http://schemas.openxmlformats.org/officeDocument/2006/relationships" xmlns:m="http://schemas.openxmlformats.org/officeDocument/2006/math" xmlns:v="urn:schemas-microsoft-com:vml" xmlns:wp14="http://schemas.microsoft.com/office/word/2010/wordprocessingDrawing" xmlns:wp="http://schemas.openxmlformats.org/drawingml/2006/wordprocessingDrawing" xmlns:w10="urn:schemas-microsoft-com:office:word" xmlns:w="http://schemas.openxmlformats.org/wordprocessingml/2006/main" xmlns:w14="http://schemas.microsoft.com/office/word/2010/wordml" xmlns:w15="http://schemas.microsoft.com/office/word/2012/wordml" xmlns:w16se="http://schemas.microsoft.com/office/word/2015/wordml/symex" xmlns:wpg="http://schemas.microsoft.com/office/word/2010/wordprocessingGroup" xmlns:wpi="http://schemas.microsoft.com/office/word/2010/wordprocessingInk" xmlns:wne="http://schemas.microsoft.com/office/word/2006/wordml" xmlns:wps="http://schemas.microsoft.com/office/word/2010/wordprocessingShape" mc:Ignorable="w14 w15 w16se wp14">
   <w:body>
+    <w:p>
+      <w:pPr>
+        <w:pStyle w:val="NoSpacing"/>
+        <w:rPr>
+          <w:rFonts w:ascii="Arial" w:hAnsi="Arial" w:cs="Arial"/>
+          <w:b/>
+          <w:color w:val="171717" w:themeColor="background2" w:themeShade="1A"/>
+          <w:sz w:val="20"/>
+          <w:szCs w:val="20"/>
+          <w:lang w:val="en-US"/>
+        </w:rPr>
+      </w:pPr>
+      <w:r>
+        <w:rPr>
+          <w:rFonts w:ascii="Arial" w:hAnsi="Arial" w:cs="Arial"/>
+          <w:b/>
+          <w:color w:val="171717" w:themeColor="background2" w:themeShade="1A"/>
+          <w:sz w:val="20"/>
+          <w:szCs w:val="20"/>
+          <w:lang w:val="en-US"/>
+        </w:rPr>
+        <w:t>Documentation for Developers</w:t>
+      </w:r>
+    </w:p>
+    <w:p>
+      <w:pPr>
+        <w:pStyle w:val="NoSpacing"/>
+        <w:rPr>
+          <w:rFonts w:ascii="Arial" w:hAnsi="Arial" w:cs="Arial"/>
+          <w:color w:val="171717" w:themeColor="background2" w:themeShade="1A"/>
+          <w:sz w:val="20"/>
+          <w:szCs w:val="20"/>
+          <w:lang w:val="en-US"/>
+        </w:rPr>
+      </w:pPr>
+    </w:p>
+    <w:p>
+      <w:pPr>
+        <w:pStyle w:val="NoSpacing"/>
+        <w:rPr>
+          <w:rFonts w:ascii="Arial" w:hAnsi="Arial" w:cs="Arial"/>
+          <w:color w:val="171717" w:themeColor="background2" w:themeShade="1A"/>
+          <w:sz w:val="20"/>
+          <w:szCs w:val="20"/>
+          <w:lang w:val="en-US"/>
+        </w:rPr>
+      </w:pPr>
+      <w:r>
+        <w:rPr>
+          <w:rFonts w:ascii="Arial" w:hAnsi="Arial" w:cs="Arial"/>
+          <w:color w:val="171717" w:themeColor="background2" w:themeShade="1A"/>
+          <w:sz w:val="20"/>
+          <w:szCs w:val="20"/>
+          <w:lang w:val="en-US"/>
+        </w:rPr>
+        <w:t xml:space="preserve">This code </w:t>
+      </w:r>
+      <w:r>
+        <w:rPr>
+          <w:rFonts w:ascii="Arial" w:hAnsi="Arial" w:cs="Arial"/>
+          <w:color w:val="171717" w:themeColor="background2" w:themeShade="1A"/>
+          <w:sz w:val="20"/>
+          <w:szCs w:val="20"/>
+          <w:lang w:val="en-US"/>
+        </w:rPr>
+        <w:t>is meant to help the students of the Group Project</w:t>
+      </w:r>
+    </w:p>
+    <w:p>
+      <w:pPr>
+        <w:pStyle w:val="NoSpacing"/>
+        <w:rPr>
+          <w:rFonts w:ascii="Arial" w:hAnsi="Arial" w:cs="Arial"/>
+          <w:color w:val="171717" w:themeColor="background2" w:themeShade="1A"/>
+          <w:sz w:val="20"/>
+          <w:szCs w:val="20"/>
+          <w:lang w:val="en-US"/>
+        </w:rPr>
+      </w:pPr>
+    </w:p>
+    <w:p>
+      <w:pPr>
+        <w:pStyle w:val="NoSpacing"/>
+        <w:rPr>
+          <w:rFonts w:ascii="Arial" w:hAnsi="Arial" w:cs="Arial"/>
+          <w:b/>
+          <w:color w:val="171717" w:themeColor="background2" w:themeShade="1A"/>
+          <w:sz w:val="20"/>
+          <w:szCs w:val="20"/>
+          <w:lang w:val="en-US"/>
+        </w:rPr>
+      </w:pPr>
+      <w:r>
+        <w:rPr>
+          <w:rFonts w:ascii="Arial" w:hAnsi="Arial" w:cs="Arial"/>
+          <w:b/>
+          <w:color w:val="171717" w:themeColor="background2" w:themeShade="1A"/>
+          <w:sz w:val="20"/>
+          <w:szCs w:val="20"/>
+          <w:lang w:val="en-US"/>
+        </w:rPr>
+        <w:t>Requirements to Run</w:t>
+      </w:r>
+    </w:p>
+    <w:p>
+      <w:pPr>
+        <w:pStyle w:val="NoSpacing"/>
+        <w:rPr>
+          <w:rFonts w:ascii="Arial" w:hAnsi="Arial" w:cs="Arial"/>
+          <w:color w:val="171717" w:themeColor="background2" w:themeShade="1A"/>
+          <w:sz w:val="20"/>
+          <w:szCs w:val="20"/>
+          <w:lang w:val="en-US"/>
+        </w:rPr>
+      </w:pPr>
+    </w:p>
+    <w:p>
+      <w:pPr>
+        <w:pStyle w:val="NoSpacing"/>
+        <w:rPr>
+          <w:rFonts w:ascii="Arial" w:hAnsi="Arial" w:cs="Arial"/>
+          <w:color w:val="171717" w:themeColor="background2" w:themeShade="1A"/>
+          <w:sz w:val="20"/>
+          <w:szCs w:val="20"/>
+          <w:lang w:val="en-US"/>
+        </w:rPr>
+      </w:pPr>
+      <w:r>
+        <w:rPr>
+          <w:rFonts w:ascii="Arial" w:hAnsi="Arial" w:cs="Arial"/>
+          <w:color w:val="171717" w:themeColor="background2" w:themeShade="1A"/>
+          <w:sz w:val="20"/>
+          <w:szCs w:val="20"/>
+          <w:lang w:val="en-US"/>
+        </w:rPr>
+        <w:t>Install the following requirements on your system to run this code as intended:</w:t>
+      </w:r>
+    </w:p>
+    <w:p>
+      <w:pPr>
+        <w:pStyle w:val="NoSpacing"/>
+        <w:rPr>
+          <w:rFonts w:ascii="Arial" w:hAnsi="Arial" w:cs="Arial"/>
+          <w:color w:val="171717" w:themeColor="background2" w:themeShade="1A"/>
+          <w:sz w:val="20"/>
+          <w:szCs w:val="20"/>
+          <w:lang w:val="en-US"/>
+        </w:rPr>
+      </w:pPr>
+    </w:p>
+    <w:p>
+      <w:pPr>
+        <w:pStyle w:val="NoSpacing"/>
+        <w:numPr>
+          <w:ilvl w:val="0"/>
+          <w:numId w:val="1"/>
+        </w:numPr>
+        <w:rPr>
+          <w:rFonts w:ascii="Arial" w:hAnsi="Arial" w:cs="Arial"/>
+          <w:color w:val="171717" w:themeColor="background2" w:themeShade="1A"/>
+          <w:sz w:val="20"/>
+          <w:szCs w:val="20"/>
+          <w:lang w:val="en-US"/>
+        </w:rPr>
+      </w:pPr>
+      <w:r>
+        <w:rPr>
+          <w:rFonts w:ascii="Arial" w:hAnsi="Arial" w:cs="Arial"/>
+          <w:color w:val="171717" w:themeColor="background2" w:themeShade="1A"/>
+          <w:sz w:val="20"/>
+          <w:szCs w:val="20"/>
+          <w:lang w:val="en-US"/>
+        </w:rPr>
+        <w:t xml:space="preserve">Python 3.X (Website: </w:t>
+      </w:r>
+      <w:hyperlink r:id="rId7" w:history="1">
+        <w:r>
+          <w:rPr>
+            <w:rStyle w:val="Hyperlink"/>
+            <w:rFonts w:ascii="Arial" w:hAnsi="Arial" w:cs="Arial"/>
+            <w:color w:val="000913" w:themeColor="hyperlink" w:themeShade="1A"/>
+            <w:sz w:val="20"/>
+            <w:szCs w:val="20"/>
+            <w:lang w:val="en-US"/>
+          </w:rPr>
+          <w:t>https://www.python.org</w:t>
+        </w:r>
+      </w:hyperlink>
+      <w:r>
+        <w:rPr>
+          <w:rFonts w:ascii="Arial" w:hAnsi="Arial" w:cs="Arial"/>
+          <w:color w:val="171717" w:themeColor="background2" w:themeShade="1A"/>
+          <w:sz w:val="20"/>
+          <w:szCs w:val="20"/>
+          <w:lang w:val="en-US"/>
+        </w:rPr>
+        <w:t>). This code was developed using Python 3.7.</w:t>
+      </w:r>
+    </w:p>
+    <w:p>
+      <w:pPr>
+        <w:pStyle w:val="NoSpacing"/>
+        <w:numPr>
+          <w:ilvl w:val="0"/>
+          <w:numId w:val="1"/>
+        </w:numPr>
+        <w:rPr>
+          <w:rFonts w:ascii="Arial" w:hAnsi="Arial" w:cs="Arial"/>
+          <w:color w:val="171717" w:themeColor="background2" w:themeShade="1A"/>
+          <w:sz w:val="20"/>
+          <w:szCs w:val="20"/>
+          <w:lang w:val="en-US"/>
+        </w:rPr>
+      </w:pPr>
+    </w:p>
+    <w:p>
+      <w:pPr>
+        <w:pStyle w:val="NoSpacing"/>
+        <w:rPr>
+          <w:rFonts w:ascii="Arial" w:hAnsi="Arial" w:cs="Arial"/>
+          <w:color w:val="171717" w:themeColor="background2" w:themeShade="1A"/>
+          <w:sz w:val="20"/>
+          <w:szCs w:val="20"/>
+          <w:lang w:val="en-US"/>
+        </w:rPr>
+      </w:pPr>
+    </w:p>
+    <w:p>
+      <w:pPr>
+        <w:pStyle w:val="NoSpacing"/>
+        <w:rPr>
+          <w:rFonts w:ascii="Arial" w:hAnsi="Arial" w:cs="Arial"/>
+          <w:b/>
+          <w:color w:val="171717" w:themeColor="background2" w:themeShade="1A"/>
+          <w:sz w:val="20"/>
+          <w:szCs w:val="20"/>
+          <w:lang w:val="en-US"/>
+        </w:rPr>
+      </w:pPr>
+      <w:r>
+        <w:rPr>
+          <w:rFonts w:ascii="Arial" w:hAnsi="Arial" w:cs="Arial"/>
+          <w:b/>
+          <w:color w:val="171717" w:themeColor="background2" w:themeShade="1A"/>
+          <w:sz w:val="20"/>
+          <w:szCs w:val="20"/>
+          <w:lang w:val="en-US"/>
+        </w:rPr>
+        <w:t>How to Run</w:t>
+      </w:r>
+    </w:p>
+    <w:p>
+      <w:pPr>
+        <w:pStyle w:val="NoSpacing"/>
+        <w:rPr>
+          <w:rFonts w:ascii="Arial" w:hAnsi="Arial" w:cs="Arial"/>
+          <w:color w:val="171717" w:themeColor="background2" w:themeShade="1A"/>
+          <w:sz w:val="20"/>
+          <w:szCs w:val="20"/>
+          <w:lang w:val="en-US"/>
+        </w:rPr>
+      </w:pPr>
+    </w:p>
+    <w:p>
+      <w:pPr>
+        <w:pStyle w:val="NoSpacing"/>
+        <w:rPr>
+          <w:rFonts w:ascii="Arial" w:hAnsi="Arial" w:cs="Arial"/>
+          <w:color w:val="171717" w:themeColor="background2" w:themeShade="1A"/>
+          <w:sz w:val="20"/>
+          <w:szCs w:val="20"/>
+          <w:lang w:val="en-US"/>
+        </w:rPr>
+      </w:pPr>
+      <w:r>
+        <w:rPr>
+          <w:rFonts w:ascii="Arial" w:hAnsi="Arial" w:cs="Arial"/>
+          <w:color w:val="171717" w:themeColor="background2" w:themeShade="1A"/>
+          <w:sz w:val="20"/>
+          <w:szCs w:val="20"/>
+          <w:lang w:val="en-US"/>
+        </w:rPr>
+        <w:t>It is assumed that this project will only be run locally and used for demonstration purposes</w:t>
+      </w:r>
+      <w:bookmarkStart w:id="0" w:name="_GoBack"/>
+      <w:bookmarkEnd w:id="0"/>
+      <w:r>
+        <w:rPr>
+          <w:rFonts w:ascii="Arial" w:hAnsi="Arial" w:cs="Arial"/>
+          <w:color w:val="171717" w:themeColor="background2" w:themeShade="1A"/>
+          <w:sz w:val="20"/>
+          <w:szCs w:val="20"/>
+          <w:lang w:val="en-US"/>
+        </w:rPr>
+        <w:t xml:space="preserve">. Although this code can presumably also be </w:t>
+      </w:r>
+      <w:r>
+        <w:rPr>
+          <w:rFonts w:ascii="Arial" w:hAnsi="Arial" w:cs="Arial"/>
+          <w:color w:val="171717" w:themeColor="background2" w:themeShade="1A"/>
+          <w:sz w:val="20"/>
+          <w:szCs w:val="20"/>
+          <w:lang w:val="en-US"/>
+        </w:rPr>
+        <w:t>deployed to a webserver</w:t>
+      </w:r>
+      <w:r>
+        <w:rPr>
+          <w:rFonts w:ascii="Arial" w:hAnsi="Arial" w:cs="Arial"/>
+          <w:color w:val="171717" w:themeColor="background2" w:themeShade="1A"/>
+          <w:sz w:val="20"/>
+          <w:szCs w:val="20"/>
+          <w:lang w:val="en-US"/>
+        </w:rPr>
+        <w:t>, this has not yet been tried.</w:t>
+      </w:r>
+    </w:p>
+    <w:p>
+      <w:pPr>
+        <w:pStyle w:val="NoSpacing"/>
+        <w:rPr>
+          <w:rFonts w:ascii="Arial" w:hAnsi="Arial" w:cs="Arial"/>
+          <w:color w:val="171717" w:themeColor="background2" w:themeShade="1A"/>
+          <w:sz w:val="20"/>
+          <w:szCs w:val="20"/>
+          <w:lang w:val="en-US"/>
+        </w:rPr>
+      </w:pPr>
+      <w:r>
+        <w:rPr>
+          <w:rFonts w:ascii="Arial" w:hAnsi="Arial" w:cs="Arial"/>
+          <w:color w:val="171717" w:themeColor="background2" w:themeShade="1A"/>
+          <w:sz w:val="20"/>
+          <w:szCs w:val="20"/>
+          <w:lang w:val="en-US"/>
+        </w:rPr>
+        <w:t>If you’re planning to run this with a remote MongoDB database, follow everything from step 1.</w:t>
+      </w:r>
+      <w:r>
+        <w:rPr>
+          <w:rFonts w:ascii="Arial" w:hAnsi="Arial" w:cs="Arial"/>
+          <w:color w:val="171717" w:themeColor="background2" w:themeShade="1A"/>
+          <w:sz w:val="20"/>
+          <w:szCs w:val="20"/>
+          <w:lang w:val="en-US"/>
+        </w:rPr>
+        <w:t xml:space="preserve"> If you’re using a local instance of MongoDB,</w:t>
+      </w:r>
+    </w:p>
+    <w:p>
+      <w:pPr>
+        <w:pStyle w:val="NoSpacing"/>
+        <w:rPr>
+          <w:rFonts w:ascii="Arial" w:hAnsi="Arial" w:cs="Arial"/>
+          <w:color w:val="171717" w:themeColor="background2" w:themeShade="1A"/>
+          <w:sz w:val="20"/>
+          <w:szCs w:val="20"/>
+          <w:lang w:val="en-US"/>
+        </w:rPr>
+      </w:pPr>
+    </w:p>
+    <w:p>
+      <w:pPr>
+        <w:pStyle w:val="NoSpacing"/>
+        <w:rPr>
+          <w:rFonts w:ascii="Arial" w:hAnsi="Arial" w:cs="Arial"/>
+          <w:color w:val="171717" w:themeColor="background2" w:themeShade="1A"/>
+          <w:sz w:val="20"/>
+          <w:szCs w:val="20"/>
+          <w:lang w:val="en-US"/>
+        </w:rPr>
+      </w:pPr>
+      <w:r>
+        <w:rPr>
+          <w:rFonts w:ascii="Arial" w:hAnsi="Arial" w:cs="Arial"/>
+          <w:color w:val="171717" w:themeColor="background2" w:themeShade="1A"/>
+          <w:sz w:val="20"/>
+          <w:szCs w:val="20"/>
+          <w:lang w:val="en-US"/>
+        </w:rPr>
+        <w:t xml:space="preserve">1) Ensure that your IP (range) is whitelisted in the settings of the remote MongoDB database. This is not activated by default, </w:t>
+      </w:r>
+    </w:p>
+    <w:p>
+      <w:pPr>
+        <w:pStyle w:val="NoSpacing"/>
+        <w:rPr>
+          <w:rFonts w:ascii="Arial" w:hAnsi="Arial" w:cs="Arial"/>
+          <w:color w:val="171717" w:themeColor="background2" w:themeShade="1A"/>
+          <w:sz w:val="20"/>
+          <w:szCs w:val="20"/>
+          <w:lang w:val="en-US"/>
+        </w:rPr>
+      </w:pPr>
+    </w:p>
+    <w:p>
+      <w:pPr>
+        <w:pStyle w:val="NoSpacing"/>
+        <w:rPr>
+          <w:rFonts w:ascii="Arial" w:hAnsi="Arial" w:cs="Arial"/>
+          <w:color w:val="171717" w:themeColor="background2" w:themeShade="1A"/>
+          <w:sz w:val="20"/>
+          <w:szCs w:val="20"/>
+          <w:lang w:val="en-US"/>
+        </w:rPr>
+      </w:pPr>
+    </w:p>
+    <w:p>
+      <w:pPr>
+        <w:pStyle w:val="NoSpacing"/>
+        <w:rPr>
+          <w:rFonts w:ascii="Arial" w:hAnsi="Arial" w:cs="Arial"/>
+          <w:b/>
+          <w:color w:val="171717" w:themeColor="background2" w:themeShade="1A"/>
+          <w:sz w:val="20"/>
+          <w:szCs w:val="20"/>
+          <w:lang w:val="en-US"/>
+        </w:rPr>
+      </w:pPr>
+      <w:r>
+        <w:rPr>
+          <w:rFonts w:ascii="Arial" w:hAnsi="Arial" w:cs="Arial"/>
+          <w:b/>
+          <w:color w:val="171717" w:themeColor="background2" w:themeShade="1A"/>
+          <w:sz w:val="20"/>
+          <w:szCs w:val="20"/>
+          <w:lang w:val="en-US"/>
+        </w:rPr>
+        <w:t>Design Philosophy</w:t>
+      </w:r>
+    </w:p>
+    <w:p>
+      <w:pPr>
+        <w:pStyle w:val="NoSpacing"/>
+        <w:rPr>
+          <w:rFonts w:ascii="Arial" w:hAnsi="Arial" w:cs="Arial"/>
+          <w:color w:val="171717" w:themeColor="background2" w:themeShade="1A"/>
+          <w:sz w:val="20"/>
+          <w:szCs w:val="20"/>
+          <w:lang w:val="en-US"/>
+        </w:rPr>
+      </w:pPr>
+    </w:p>
+    <w:p>
+      <w:pPr>
+        <w:pStyle w:val="NoSpacing"/>
+        <w:rPr>
+          <w:rFonts w:ascii="Arial" w:hAnsi="Arial" w:cs="Arial"/>
+          <w:color w:val="171717" w:themeColor="background2" w:themeShade="1A"/>
+          <w:sz w:val="20"/>
+          <w:szCs w:val="20"/>
+          <w:lang w:val="en-US"/>
+        </w:rPr>
+      </w:pPr>
+    </w:p>
+    <w:p>
+      <w:pPr>
+        <w:pStyle w:val="NoSpacing"/>
+        <w:rPr>
+          <w:rFonts w:ascii="Arial" w:hAnsi="Arial" w:cs="Arial"/>
+          <w:color w:val="171717" w:themeColor="background2" w:themeShade="1A"/>
+          <w:sz w:val="20"/>
+          <w:szCs w:val="20"/>
+          <w:lang w:val="en-US"/>
+        </w:rPr>
+      </w:pPr>
+    </w:p>
+    <w:p>
+      <w:pPr>
+        <w:pStyle w:val="NoSpacing"/>
+        <w:rPr>
+          <w:rFonts w:ascii="Arial" w:hAnsi="Arial" w:cs="Arial"/>
+          <w:b/>
+          <w:color w:val="171717" w:themeColor="background2" w:themeShade="1A"/>
+          <w:sz w:val="20"/>
+          <w:szCs w:val="20"/>
+          <w:lang w:val="en-US"/>
+        </w:rPr>
+      </w:pPr>
+      <w:r>
+        <w:rPr>
+          <w:rFonts w:ascii="Arial" w:hAnsi="Arial" w:cs="Arial"/>
+          <w:b/>
+          <w:color w:val="171717" w:themeColor="background2" w:themeShade="1A"/>
+          <w:sz w:val="20"/>
+          <w:szCs w:val="20"/>
+          <w:lang w:val="en-US"/>
+        </w:rPr>
+        <w:t>Code Structure</w:t>
+      </w:r>
+    </w:p>
+    <w:p>
+      <w:pPr>
+        <w:pStyle w:val="NoSpacing"/>
+        <w:rPr>
+          <w:rFonts w:ascii="Arial" w:hAnsi="Arial" w:cs="Arial"/>
+          <w:color w:val="171717" w:themeColor="background2" w:themeShade="1A"/>
+          <w:sz w:val="20"/>
+          <w:szCs w:val="20"/>
+          <w:lang w:val="en-US"/>
+        </w:rPr>
+      </w:pPr>
+    </w:p>
     <w:tbl>
       <w:tblPr>
         <w:tblStyle w:val="TableGrid"/>
         <w:tblW w:w="0" w:type="auto"/>
+        <w:tblCellMar>
+          <w:top w:w="113" w:type="dxa"/>
+          <w:bottom w:w="113" w:type="dxa"/>
+        </w:tblCellMar>
         <w:tblLook w:val="04A0" w:firstRow="1" w:lastRow="0" w:firstColumn="1" w:lastColumn="0" w:noHBand="0" w:noVBand="1"/>
       </w:tblPr>
       <w:tblGrid>
         <w:gridCol w:w="279"/>
-        <w:gridCol w:w="8783"/>
+        <w:gridCol w:w="4678"/>
       </w:tblGrid>
       <w:tr>
         <w:tc>
           <w:tcPr>
-            <w:tcW w:w="9062" w:type="dxa"/>
+            <w:tcW w:w="4957" w:type="dxa"/>
             <w:gridSpan w:val="2"/>
+            <w:tcBorders>
+              <w:top w:val="single" w:sz="4" w:space="0" w:color="767171" w:themeColor="background2" w:themeShade="80"/>
+            </w:tcBorders>
+            <w:shd w:val="clear" w:color="auto" w:fill="E2EFD9" w:themeFill="accent6" w:themeFillTint="33"/>
           </w:tcPr>
           <w:p>
+            <w:pPr>
+              <w:pStyle w:val="NoSpacing"/>
+              <w:rPr>
+                <w:rFonts w:ascii="Arial" w:hAnsi="Arial" w:cs="Arial"/>
+                <w:color w:val="171717" w:themeColor="background2" w:themeShade="1A"/>
+                <w:sz w:val="20"/>
+                <w:szCs w:val="20"/>
+                <w:lang w:val="en-US"/>
+              </w:rPr>
+            </w:pPr>
             <w:r>
-              <w:t xml:space="preserve">Database: </w:t>
+              <w:rPr>
+                <w:rFonts w:ascii="Arial" w:hAnsi="Arial" w:cs="Arial"/>
+                <w:color w:val="171717" w:themeColor="background2" w:themeShade="1A"/>
+                <w:sz w:val="20"/>
+                <w:szCs w:val="20"/>
+                <w:lang w:val="en-US"/>
+              </w:rPr>
+              <w:t>Database: MongoDB</w:t>
             </w:r>
-            <w:proofErr w:type="spellStart"/>
             <w:r>
-              <w:t>MongoDB</w:t>
+              <w:rPr>
+                <w:rFonts w:ascii="Arial" w:hAnsi="Arial" w:cs="Arial"/>
+                <w:color w:val="171717" w:themeColor="background2" w:themeShade="1A"/>
+                <w:sz w:val="20"/>
+                <w:szCs w:val="20"/>
+                <w:lang w:val="en-US"/>
+              </w:rPr>
+              <w:t xml:space="preserve"> (either local or remote)</w:t>
             </w:r>
-            <w:proofErr w:type="spellEnd"/>
           </w:p>
         </w:tc>
       </w:tr>
       <w:tr>
         <w:tc>
           <w:tcPr>
-            <w:tcW w:w="9062" w:type="dxa"/>
+            <w:tcW w:w="4957" w:type="dxa"/>
             <w:gridSpan w:val="2"/>
+            <w:shd w:val="clear" w:color="auto" w:fill="FBE4D5" w:themeFill="accent2" w:themeFillTint="33"/>
           </w:tcPr>
           <w:p>
+            <w:pPr>
+              <w:pStyle w:val="NoSpacing"/>
+              <w:rPr>
+                <w:rFonts w:ascii="Arial" w:hAnsi="Arial" w:cs="Arial"/>
+                <w:color w:val="171717" w:themeColor="background2" w:themeShade="1A"/>
+                <w:sz w:val="20"/>
+                <w:szCs w:val="20"/>
+              </w:rPr>
+            </w:pPr>
             <w:r>
-              <w:t xml:space="preserve">Framework: </w:t>
+              <w:rPr>
+                <w:rFonts w:ascii="Arial" w:hAnsi="Arial" w:cs="Arial"/>
+                <w:color w:val="171717" w:themeColor="background2" w:themeShade="1A"/>
+                <w:sz w:val="20"/>
+                <w:szCs w:val="20"/>
+              </w:rPr>
+              <w:t>Framework: Flask</w:t>
             </w:r>
-            <w:proofErr w:type="spellStart"/>
-            <w:r>
-              <w:t>Flask</w:t>
-            </w:r>
-            <w:proofErr w:type="spellEnd"/>
           </w:p>
         </w:tc>
       </w:tr>
@@ -52,15 +596,45 @@
         <w:tc>
           <w:tcPr>
             <w:tcW w:w="279" w:type="dxa"/>
+            <w:tcBorders>
+              <w:left w:val="nil"/>
+              <w:bottom w:val="nil"/>
+            </w:tcBorders>
           </w:tcPr>
-          <w:p/>
+          <w:p>
+            <w:pPr>
+              <w:pStyle w:val="NoSpacing"/>
+              <w:rPr>
+                <w:rFonts w:ascii="Arial" w:hAnsi="Arial" w:cs="Arial"/>
+                <w:color w:val="171717" w:themeColor="background2" w:themeShade="1A"/>
+                <w:sz w:val="20"/>
+                <w:szCs w:val="20"/>
+              </w:rPr>
+            </w:pPr>
+          </w:p>
         </w:tc>
         <w:tc>
           <w:tcPr>
-            <w:tcW w:w="8783" w:type="dxa"/>
+            <w:tcW w:w="4678" w:type="dxa"/>
+            <w:shd w:val="clear" w:color="auto" w:fill="DEEAF6" w:themeFill="accent1" w:themeFillTint="33"/>
           </w:tcPr>
           <w:p>
+            <w:pPr>
+              <w:pStyle w:val="NoSpacing"/>
+              <w:rPr>
+                <w:rFonts w:ascii="Arial" w:hAnsi="Arial" w:cs="Arial"/>
+                <w:color w:val="171717" w:themeColor="background2" w:themeShade="1A"/>
+                <w:sz w:val="20"/>
+                <w:szCs w:val="20"/>
+              </w:rPr>
+            </w:pPr>
             <w:r>
+              <w:rPr>
+                <w:rFonts w:ascii="Arial" w:hAnsi="Arial" w:cs="Arial"/>
+                <w:color w:val="171717" w:themeColor="background2" w:themeShade="1A"/>
+                <w:sz w:val="20"/>
+                <w:szCs w:val="20"/>
+              </w:rPr>
               <w:t>Templating Engine: Jinja2</w:t>
             </w:r>
           </w:p>
@@ -70,63 +644,103 @@
         <w:tc>
           <w:tcPr>
             <w:tcW w:w="279" w:type="dxa"/>
+            <w:tcBorders>
+              <w:top w:val="nil"/>
+              <w:left w:val="nil"/>
+              <w:bottom w:val="single" w:sz="4" w:space="0" w:color="auto"/>
+            </w:tcBorders>
           </w:tcPr>
-          <w:p/>
+          <w:p>
+            <w:pPr>
+              <w:pStyle w:val="NoSpacing"/>
+              <w:rPr>
+                <w:rFonts w:ascii="Arial" w:hAnsi="Arial" w:cs="Arial"/>
+                <w:color w:val="171717" w:themeColor="background2" w:themeShade="1A"/>
+                <w:sz w:val="20"/>
+                <w:szCs w:val="20"/>
+              </w:rPr>
+            </w:pPr>
+          </w:p>
         </w:tc>
         <w:tc>
           <w:tcPr>
-            <w:tcW w:w="8783" w:type="dxa"/>
+            <w:tcW w:w="4678" w:type="dxa"/>
+            <w:shd w:val="clear" w:color="auto" w:fill="FFF2CC" w:themeFill="accent4" w:themeFillTint="33"/>
           </w:tcPr>
           <w:p>
             <w:pPr>
+              <w:pStyle w:val="NoSpacing"/>
               <w:rPr>
+                <w:rFonts w:ascii="Arial" w:hAnsi="Arial" w:cs="Arial"/>
+                <w:color w:val="171717" w:themeColor="background2" w:themeShade="1A"/>
+                <w:sz w:val="20"/>
+                <w:szCs w:val="20"/>
                 <w:lang w:val="en-US"/>
               </w:rPr>
             </w:pPr>
             <w:r>
               <w:rPr>
+                <w:rFonts w:ascii="Arial" w:hAnsi="Arial" w:cs="Arial"/>
+                <w:color w:val="171717" w:themeColor="background2" w:themeShade="1A"/>
+                <w:sz w:val="20"/>
+                <w:szCs w:val="20"/>
                 <w:lang w:val="en-US"/>
               </w:rPr>
-              <w:t xml:space="preserve">Web Server Gateway Interface: </w:t>
+              <w:t>Web Server Gateway Interface: Werkzeug</w:t>
             </w:r>
-            <w:proofErr w:type="spellStart"/>
-            <w:r>
-              <w:rPr>
-                <w:lang w:val="en-US"/>
-              </w:rPr>
-              <w:t>Werkzeug</w:t>
-            </w:r>
-            <w:proofErr w:type="spellEnd"/>
           </w:p>
         </w:tc>
       </w:tr>
       <w:tr>
         <w:tc>
           <w:tcPr>
-            <w:tcW w:w="9062" w:type="dxa"/>
+            <w:tcW w:w="4957" w:type="dxa"/>
             <w:gridSpan w:val="2"/>
+            <w:shd w:val="clear" w:color="auto" w:fill="F2F2F2" w:themeFill="background1" w:themeFillShade="F2"/>
           </w:tcPr>
           <w:p>
             <w:pPr>
+              <w:pStyle w:val="NoSpacing"/>
               <w:rPr>
+                <w:rFonts w:ascii="Arial" w:hAnsi="Arial" w:cs="Arial"/>
+                <w:color w:val="171717" w:themeColor="background2" w:themeShade="1A"/>
+                <w:sz w:val="20"/>
+                <w:szCs w:val="20"/>
                 <w:lang w:val="en-US"/>
               </w:rPr>
             </w:pPr>
             <w:r>
               <w:rPr>
+                <w:rFonts w:ascii="Arial" w:hAnsi="Arial" w:cs="Arial"/>
+                <w:color w:val="171717" w:themeColor="background2" w:themeShade="1A"/>
+                <w:sz w:val="20"/>
+                <w:szCs w:val="20"/>
                 <w:lang w:val="en-US"/>
               </w:rPr>
-              <w:t>User’s browser</w:t>
+              <w:t>B</w:t>
             </w:r>
-            <w:bookmarkStart w:id="0" w:name="_GoBack"/>
-            <w:bookmarkEnd w:id="0"/>
+            <w:r>
+              <w:rPr>
+                <w:rFonts w:ascii="Arial" w:hAnsi="Arial" w:cs="Arial"/>
+                <w:color w:val="171717" w:themeColor="background2" w:themeShade="1A"/>
+                <w:sz w:val="20"/>
+                <w:szCs w:val="20"/>
+                <w:lang w:val="en-US"/>
+              </w:rPr>
+              <w:t>rowser</w:t>
+            </w:r>
           </w:p>
         </w:tc>
       </w:tr>
     </w:tbl>
     <w:p>
       <w:pPr>
-        <w:rPr>
+        <w:pStyle w:val="NoSpacing"/>
+        <w:rPr>
+          <w:rFonts w:ascii="Arial" w:hAnsi="Arial" w:cs="Arial"/>
+          <w:color w:val="171717" w:themeColor="background2" w:themeShade="1A"/>
+          <w:sz w:val="20"/>
+          <w:szCs w:val="20"/>
           <w:lang w:val="en-US"/>
         </w:rPr>
       </w:pPr>
@@ -139,6 +753,177 @@
     </w:sectPr>
   </w:body>
 </w:document>
+</file>
+
+<file path=word/endnotes.xml><?xml version="1.0" encoding="utf-8"?>
+<w:endnotes xmlns:wpc="http://schemas.microsoft.com/office/word/2010/wordprocessingCanvas" xmlns:cx="http://schemas.microsoft.com/office/drawing/2014/chartex" xmlns:cx1="http://schemas.microsoft.com/office/drawing/2015/9/8/chartex" xmlns:mc="http://schemas.openxmlformats.org/markup-compatibility/2006" xmlns:o="urn:schemas-microsoft-com:office:office" xmlns:r="http://schemas.openxmlformats.org/officeDocument/2006/relationships" xmlns:m="http://schemas.openxmlformats.org/officeDocument/2006/math" xmlns:v="urn:schemas-microsoft-com:vml" xmlns:wp14="http://schemas.microsoft.com/office/word/2010/wordprocessingDrawing" xmlns:wp="http://schemas.openxmlformats.org/drawingml/2006/wordprocessingDrawing" xmlns:w10="urn:schemas-microsoft-com:office:word" xmlns:w="http://schemas.openxmlformats.org/wordprocessingml/2006/main" xmlns:w14="http://schemas.microsoft.com/office/word/2010/wordml" xmlns:w15="http://schemas.microsoft.com/office/word/2012/wordml" xmlns:w16se="http://schemas.microsoft.com/office/word/2015/wordml/symex" xmlns:wpg="http://schemas.microsoft.com/office/word/2010/wordprocessingGroup" xmlns:wpi="http://schemas.microsoft.com/office/word/2010/wordprocessingInk" xmlns:wne="http://schemas.microsoft.com/office/word/2006/wordml" xmlns:wps="http://schemas.microsoft.com/office/word/2010/wordprocessingShape" mc:Ignorable="w14 w15 w16se wp14">
+  <w:endnote w:type="separator" w:id="-1">
+    <w:p>
+      <w:pPr>
+        <w:spacing w:after="0" w:line="240" w:lineRule="auto"/>
+      </w:pPr>
+      <w:r>
+        <w:separator/>
+      </w:r>
+    </w:p>
+  </w:endnote>
+  <w:endnote w:type="continuationSeparator" w:id="0">
+    <w:p>
+      <w:pPr>
+        <w:spacing w:after="0" w:line="240" w:lineRule="auto"/>
+      </w:pPr>
+      <w:r>
+        <w:continuationSeparator/>
+      </w:r>
+    </w:p>
+  </w:endnote>
+</w:endnotes>
+</file>
+
+<file path=word/footnotes.xml><?xml version="1.0" encoding="utf-8"?>
+<w:footnotes xmlns:wpc="http://schemas.microsoft.com/office/word/2010/wordprocessingCanvas" xmlns:cx="http://schemas.microsoft.com/office/drawing/2014/chartex" xmlns:cx1="http://schemas.microsoft.com/office/drawing/2015/9/8/chartex" xmlns:mc="http://schemas.openxmlformats.org/markup-compatibility/2006" xmlns:o="urn:schemas-microsoft-com:office:office" xmlns:r="http://schemas.openxmlformats.org/officeDocument/2006/relationships" xmlns:m="http://schemas.openxmlformats.org/officeDocument/2006/math" xmlns:v="urn:schemas-microsoft-com:vml" xmlns:wp14="http://schemas.microsoft.com/office/word/2010/wordprocessingDrawing" xmlns:wp="http://schemas.openxmlformats.org/drawingml/2006/wordprocessingDrawing" xmlns:w10="urn:schemas-microsoft-com:office:word" xmlns:w="http://schemas.openxmlformats.org/wordprocessingml/2006/main" xmlns:w14="http://schemas.microsoft.com/office/word/2010/wordml" xmlns:w15="http://schemas.microsoft.com/office/word/2012/wordml" xmlns:w16se="http://schemas.microsoft.com/office/word/2015/wordml/symex" xmlns:wpg="http://schemas.microsoft.com/office/word/2010/wordprocessingGroup" xmlns:wpi="http://schemas.microsoft.com/office/word/2010/wordprocessingInk" xmlns:wne="http://schemas.microsoft.com/office/word/2006/wordml" xmlns:wps="http://schemas.microsoft.com/office/word/2010/wordprocessingShape" mc:Ignorable="w14 w15 w16se wp14">
+  <w:footnote w:type="separator" w:id="-1">
+    <w:p>
+      <w:pPr>
+        <w:spacing w:after="0" w:line="240" w:lineRule="auto"/>
+      </w:pPr>
+      <w:r>
+        <w:separator/>
+      </w:r>
+    </w:p>
+  </w:footnote>
+  <w:footnote w:type="continuationSeparator" w:id="0">
+    <w:p>
+      <w:pPr>
+        <w:spacing w:after="0" w:line="240" w:lineRule="auto"/>
+      </w:pPr>
+      <w:r>
+        <w:continuationSeparator/>
+      </w:r>
+    </w:p>
+  </w:footnote>
+</w:footnotes>
+</file>
+
+<file path=word/numbering.xml><?xml version="1.0" encoding="utf-8"?>
+<w:numbering xmlns:wpc="http://schemas.microsoft.com/office/word/2010/wordprocessingCanvas" xmlns:cx="http://schemas.microsoft.com/office/drawing/2014/chartex" xmlns:cx1="http://schemas.microsoft.com/office/drawing/2015/9/8/chartex" xmlns:mc="http://schemas.openxmlformats.org/markup-compatibility/2006" xmlns:o="urn:schemas-microsoft-com:office:office" xmlns:r="http://schemas.openxmlformats.org/officeDocument/2006/relationships" xmlns:m="http://schemas.openxmlformats.org/officeDocument/2006/math" xmlns:v="urn:schemas-microsoft-com:vml" xmlns:wp14="http://schemas.microsoft.com/office/word/2010/wordprocessingDrawing" xmlns:wp="http://schemas.openxmlformats.org/drawingml/2006/wordprocessingDrawing" xmlns:w10="urn:schemas-microsoft-com:office:word" xmlns:w="http://schemas.openxmlformats.org/wordprocessingml/2006/main" xmlns:w14="http://schemas.microsoft.com/office/word/2010/wordml" xmlns:w15="http://schemas.microsoft.com/office/word/2012/wordml" xmlns:w16se="http://schemas.microsoft.com/office/word/2015/wordml/symex" xmlns:wpg="http://schemas.microsoft.com/office/word/2010/wordprocessingGroup" xmlns:wpi="http://schemas.microsoft.com/office/word/2010/wordprocessingInk" xmlns:wne="http://schemas.microsoft.com/office/word/2006/wordml" xmlns:wps="http://schemas.microsoft.com/office/word/2010/wordprocessingShape" mc:Ignorable="w14 w15 w16se wp14">
+  <w:abstractNum w:abstractNumId="0" w15:restartNumberingAfterBreak="0">
+    <w:nsid w:val="08FB2F7A"/>
+    <w:multiLevelType w:val="hybridMultilevel"/>
+    <w:tmpl w:val="4B36EED4"/>
+    <w:lvl w:ilvl="0" w:tplc="04130001">
+      <w:start w:val="1"/>
+      <w:numFmt w:val="bullet"/>
+      <w:lvlText w:val=""/>
+      <w:lvlJc w:val="left"/>
+      <w:pPr>
+        <w:ind w:left="720" w:hanging="360"/>
+      </w:pPr>
+      <w:rPr>
+        <w:rFonts w:ascii="Symbol" w:hAnsi="Symbol" w:hint="default"/>
+      </w:rPr>
+    </w:lvl>
+    <w:lvl w:ilvl="1" w:tplc="04130003" w:tentative="1">
+      <w:start w:val="1"/>
+      <w:numFmt w:val="bullet"/>
+      <w:lvlText w:val="o"/>
+      <w:lvlJc w:val="left"/>
+      <w:pPr>
+        <w:ind w:left="1440" w:hanging="360"/>
+      </w:pPr>
+      <w:rPr>
+        <w:rFonts w:ascii="Courier New" w:hAnsi="Courier New" w:cs="Courier New" w:hint="default"/>
+      </w:rPr>
+    </w:lvl>
+    <w:lvl w:ilvl="2" w:tplc="04130005" w:tentative="1">
+      <w:start w:val="1"/>
+      <w:numFmt w:val="bullet"/>
+      <w:lvlText w:val=""/>
+      <w:lvlJc w:val="left"/>
+      <w:pPr>
+        <w:ind w:left="2160" w:hanging="360"/>
+      </w:pPr>
+      <w:rPr>
+        <w:rFonts w:ascii="Wingdings" w:hAnsi="Wingdings" w:hint="default"/>
+      </w:rPr>
+    </w:lvl>
+    <w:lvl w:ilvl="3" w:tplc="04130001" w:tentative="1">
+      <w:start w:val="1"/>
+      <w:numFmt w:val="bullet"/>
+      <w:lvlText w:val=""/>
+      <w:lvlJc w:val="left"/>
+      <w:pPr>
+        <w:ind w:left="2880" w:hanging="360"/>
+      </w:pPr>
+      <w:rPr>
+        <w:rFonts w:ascii="Symbol" w:hAnsi="Symbol" w:hint="default"/>
+      </w:rPr>
+    </w:lvl>
+    <w:lvl w:ilvl="4" w:tplc="04130003" w:tentative="1">
+      <w:start w:val="1"/>
+      <w:numFmt w:val="bullet"/>
+      <w:lvlText w:val="o"/>
+      <w:lvlJc w:val="left"/>
+      <w:pPr>
+        <w:ind w:left="3600" w:hanging="360"/>
+      </w:pPr>
+      <w:rPr>
+        <w:rFonts w:ascii="Courier New" w:hAnsi="Courier New" w:cs="Courier New" w:hint="default"/>
+      </w:rPr>
+    </w:lvl>
+    <w:lvl w:ilvl="5" w:tplc="04130005" w:tentative="1">
+      <w:start w:val="1"/>
+      <w:numFmt w:val="bullet"/>
+      <w:lvlText w:val=""/>
+      <w:lvlJc w:val="left"/>
+      <w:pPr>
+        <w:ind w:left="4320" w:hanging="360"/>
+      </w:pPr>
+      <w:rPr>
+        <w:rFonts w:ascii="Wingdings" w:hAnsi="Wingdings" w:hint="default"/>
+      </w:rPr>
+    </w:lvl>
+    <w:lvl w:ilvl="6" w:tplc="04130001" w:tentative="1">
+      <w:start w:val="1"/>
+      <w:numFmt w:val="bullet"/>
+      <w:lvlText w:val=""/>
+      <w:lvlJc w:val="left"/>
+      <w:pPr>
+        <w:ind w:left="5040" w:hanging="360"/>
+      </w:pPr>
+      <w:rPr>
+        <w:rFonts w:ascii="Symbol" w:hAnsi="Symbol" w:hint="default"/>
+      </w:rPr>
+    </w:lvl>
+    <w:lvl w:ilvl="7" w:tplc="04130003" w:tentative="1">
+      <w:start w:val="1"/>
+      <w:numFmt w:val="bullet"/>
+      <w:lvlText w:val="o"/>
+      <w:lvlJc w:val="left"/>
+      <w:pPr>
+        <w:ind w:left="5760" w:hanging="360"/>
+      </w:pPr>
+      <w:rPr>
+        <w:rFonts w:ascii="Courier New" w:hAnsi="Courier New" w:cs="Courier New" w:hint="default"/>
+      </w:rPr>
+    </w:lvl>
+    <w:lvl w:ilvl="8" w:tplc="04130005" w:tentative="1">
+      <w:start w:val="1"/>
+      <w:numFmt w:val="bullet"/>
+      <w:lvlText w:val=""/>
+      <w:lvlJc w:val="left"/>
+      <w:pPr>
+        <w:ind w:left="6480" w:hanging="360"/>
+      </w:pPr>
+      <w:rPr>
+        <w:rFonts w:ascii="Wingdings" w:hAnsi="Wingdings" w:hint="default"/>
+      </w:rPr>
+    </w:lvl>
+  </w:abstractNum>
+  <w:num w:numId="1">
+    <w:abstractNumId w:val="0"/>
+  </w:num>
+</w:numbering>
 </file>
 
 <file path=word/styles.xml><?xml version="1.0" encoding="utf-8"?>
@@ -581,6 +1366,70 @@
       </w:tblBorders>
     </w:tblPr>
   </w:style>
+  <w:style w:type="paragraph" w:styleId="NoSpacing">
+    <w:name w:val="No Spacing"/>
+    <w:uiPriority w:val="1"/>
+    <w:qFormat/>
+    <w:rsid w:val="009C48F0"/>
+    <w:pPr>
+      <w:spacing w:after="0" w:line="240" w:lineRule="auto"/>
+    </w:pPr>
+  </w:style>
+  <w:style w:type="paragraph" w:styleId="Header">
+    <w:name w:val="header"/>
+    <w:basedOn w:val="Normal"/>
+    <w:link w:val="HeaderChar"/>
+    <w:uiPriority w:val="99"/>
+    <w:unhideWhenUsed/>
+    <w:rsid w:val="009C48F0"/>
+    <w:pPr>
+      <w:tabs>
+        <w:tab w:val="center" w:pos="4536"/>
+        <w:tab w:val="right" w:pos="9072"/>
+      </w:tabs>
+      <w:spacing w:after="0" w:line="240" w:lineRule="auto"/>
+    </w:pPr>
+  </w:style>
+  <w:style w:type="character" w:customStyle="1" w:styleId="HeaderChar">
+    <w:name w:val="Header Char"/>
+    <w:basedOn w:val="DefaultParagraphFont"/>
+    <w:link w:val="Header"/>
+    <w:uiPriority w:val="99"/>
+    <w:rsid w:val="009C48F0"/>
+  </w:style>
+  <w:style w:type="paragraph" w:styleId="Footer">
+    <w:name w:val="footer"/>
+    <w:basedOn w:val="Normal"/>
+    <w:link w:val="FooterChar"/>
+    <w:uiPriority w:val="99"/>
+    <w:unhideWhenUsed/>
+    <w:rsid w:val="009C48F0"/>
+    <w:pPr>
+      <w:tabs>
+        <w:tab w:val="center" w:pos="4536"/>
+        <w:tab w:val="right" w:pos="9072"/>
+      </w:tabs>
+      <w:spacing w:after="0" w:line="240" w:lineRule="auto"/>
+    </w:pPr>
+  </w:style>
+  <w:style w:type="character" w:customStyle="1" w:styleId="FooterChar">
+    <w:name w:val="Footer Char"/>
+    <w:basedOn w:val="DefaultParagraphFont"/>
+    <w:link w:val="Footer"/>
+    <w:uiPriority w:val="99"/>
+    <w:rsid w:val="009C48F0"/>
+  </w:style>
+  <w:style w:type="character" w:styleId="Hyperlink">
+    <w:name w:val="Hyperlink"/>
+    <w:basedOn w:val="DefaultParagraphFont"/>
+    <w:uiPriority w:val="99"/>
+    <w:unhideWhenUsed/>
+    <w:rsid w:val="001A4EBA"/>
+    <w:rPr>
+      <w:color w:val="0563C1" w:themeColor="hyperlink"/>
+      <w:u w:val="single"/>
+    </w:rPr>
+  </w:style>
 </w:styles>
 </file>
 

</xml_diff>